<commit_message>
left facoring in declaration cfgs
</commit_message>
<xml_diff>
--- a/syntax analyzer/CFGs/Declaration CFGs.docx
+++ b/syntax analyzer/CFGs/Declaration CFGs.docx
@@ -318,7 +318,66 @@
           <w:sz w:val="36"/>
           <w:shd w:fill="auto" w:val="clear"/>
         </w:rPr>
-        <w:t xml:space="preserve"> =  ID &lt;init_var&gt; | = &lt;OE&gt; | €</w:t>
+        <w:t xml:space="preserve"> = </w:t>
+      </w:r>
+      <w:r>
+        <w:rPr>
+          <w:rFonts w:ascii="Arial" w:hAnsi="Arial" w:cs="Arial" w:eastAsia="Arial"/>
+          <w:color w:val="000000"/>
+          <w:spacing w:val="0"/>
+          <w:position w:val="0"/>
+          <w:sz w:val="36"/>
+          <w:shd w:fill="auto" w:val="clear"/>
+        </w:rPr>
+        <w:t xml:space="preserve">&lt;init_var_b&gt;</w:t>
+      </w:r>
+      <w:r>
+        <w:rPr>
+          <w:rFonts w:ascii="Arial" w:hAnsi="Arial" w:cs="Arial" w:eastAsia="Arial"/>
+          <w:color w:val="000000"/>
+          <w:spacing w:val="0"/>
+          <w:position w:val="0"/>
+          <w:sz w:val="36"/>
+          <w:shd w:fill="auto" w:val="clear"/>
+        </w:rPr>
+        <w:t xml:space="preserve"> | €</w:t>
+      </w:r>
+    </w:p>
+    <w:p>
+      <w:pPr>
+        <w:spacing w:before="0" w:after="0" w:line="360"/>
+        <w:ind w:right="0" w:left="0" w:firstLine="0"/>
+        <w:jc w:val="left"/>
+        <w:rPr>
+          <w:rFonts w:ascii="Arial" w:hAnsi="Arial" w:cs="Arial" w:eastAsia="Arial"/>
+          <w:color w:val="000000"/>
+          <w:spacing w:val="0"/>
+          <w:position w:val="0"/>
+          <w:sz w:val="36"/>
+          <w:shd w:fill="auto" w:val="clear"/>
+        </w:rPr>
+      </w:pPr>
+      <w:r>
+        <w:rPr>
+          <w:rFonts w:ascii="Arial" w:hAnsi="Arial" w:cs="Arial" w:eastAsia="Arial"/>
+          <w:color w:val="000000"/>
+          <w:spacing w:val="0"/>
+          <w:position w:val="0"/>
+          <w:sz w:val="36"/>
+          <w:shd w:fill="auto" w:val="clear"/>
+        </w:rPr>
+        <w:t xml:space="preserve">&lt;init_var_b&gt; --&gt;  </w:t>
+      </w:r>
+      <w:r>
+        <w:rPr>
+          <w:rFonts w:ascii="Arial" w:hAnsi="Arial" w:cs="Arial" w:eastAsia="Arial"/>
+          <w:color w:val="000000"/>
+          <w:spacing w:val="0"/>
+          <w:position w:val="0"/>
+          <w:sz w:val="36"/>
+          <w:shd w:fill="auto" w:val="clear"/>
+        </w:rPr>
+        <w:t xml:space="preserve">ID &lt;init_var&gt; | &lt;OE&gt;</w:t>
       </w:r>
     </w:p>
     <w:p>
@@ -1405,18 +1464,40 @@
           <w:sz w:val="36"/>
           <w:shd w:fill="auto" w:val="clear"/>
         </w:rPr>
-        <w:t xml:space="preserve">&lt;init_dict&gt;  = ID &lt;init_arr&gt; | </w:t>
-      </w:r>
-      <w:r>
-        <w:rPr>
-          <w:rFonts w:ascii="Arial" w:hAnsi="Arial" w:cs="Arial" w:eastAsia="Arial"/>
-          <w:color w:val="000000"/>
-          <w:spacing w:val="0"/>
-          <w:position w:val="0"/>
-          <w:sz w:val="36"/>
-          <w:shd w:fill="auto" w:val="clear"/>
-        </w:rPr>
-        <w:t xml:space="preserve">= { &lt;values_of_dic&gt; } | €</w:t>
+        <w:t xml:space="preserve">&lt;init_dict&gt;  = </w:t>
+      </w:r>
+      <w:r>
+        <w:rPr>
+          <w:rFonts w:ascii="Arial" w:hAnsi="Arial" w:cs="Arial" w:eastAsia="Arial"/>
+          <w:color w:val="auto"/>
+          <w:spacing w:val="0"/>
+          <w:position w:val="0"/>
+          <w:sz w:val="36"/>
+          <w:shd w:fill="auto" w:val="clear"/>
+        </w:rPr>
+        <w:t xml:space="preserve">&lt;init_dict_b&gt; </w:t>
+      </w:r>
+      <w:r>
+        <w:rPr>
+          <w:rFonts w:ascii="Arial" w:hAnsi="Arial" w:cs="Arial" w:eastAsia="Arial"/>
+          <w:color w:val="auto"/>
+          <w:spacing w:val="0"/>
+          <w:position w:val="0"/>
+          <w:sz w:val="36"/>
+          <w:shd w:fill="auto" w:val="clear"/>
+        </w:rPr>
+        <w:t xml:space="preserve"> </w:t>
+      </w:r>
+      <w:r>
+        <w:rPr>
+          <w:rFonts w:ascii="Arial" w:hAnsi="Arial" w:cs="Arial" w:eastAsia="Arial"/>
+          <w:color w:val="000000"/>
+          <w:spacing w:val="0"/>
+          <w:position w:val="0"/>
+          <w:sz w:val="36"/>
+          <w:shd w:fill="auto" w:val="clear"/>
+        </w:rPr>
+        <w:t xml:space="preserve">| €</w:t>
       </w:r>
     </w:p>
     <w:p>
@@ -1426,6 +1507,43 @@
         <w:jc w:val="left"/>
         <w:rPr>
           <w:rFonts w:ascii="Arial" w:hAnsi="Arial" w:cs="Arial" w:eastAsia="Arial"/>
+          <w:color w:val="000000"/>
+          <w:spacing w:val="0"/>
+          <w:position w:val="0"/>
+          <w:sz w:val="36"/>
+          <w:shd w:fill="auto" w:val="clear"/>
+        </w:rPr>
+      </w:pPr>
+      <w:r>
+        <w:rPr>
+          <w:rFonts w:ascii="Arial" w:hAnsi="Arial" w:cs="Arial" w:eastAsia="Arial"/>
+          <w:color w:val="auto"/>
+          <w:spacing w:val="0"/>
+          <w:position w:val="0"/>
+          <w:sz w:val="36"/>
+          <w:shd w:fill="auto" w:val="clear"/>
+        </w:rPr>
+        <w:t xml:space="preserve">&lt;init_dict_b&gt; --&gt;  ID &lt;init_arr&gt; | </w:t>
+      </w:r>
+      <w:r>
+        <w:rPr>
+          <w:rFonts w:ascii="Arial" w:hAnsi="Arial" w:cs="Arial" w:eastAsia="Arial"/>
+          <w:color w:val="000000"/>
+          <w:spacing w:val="0"/>
+          <w:position w:val="0"/>
+          <w:sz w:val="36"/>
+          <w:shd w:fill="auto" w:val="clear"/>
+        </w:rPr>
+        <w:t xml:space="preserve">{ &lt;values_of_dic&gt; } </w:t>
+      </w:r>
+    </w:p>
+    <w:p>
+      <w:pPr>
+        <w:spacing w:before="0" w:after="0" w:line="360"/>
+        <w:ind w:right="0" w:left="0" w:firstLine="0"/>
+        <w:jc w:val="left"/>
+        <w:rPr>
+          <w:rFonts w:ascii="Arial" w:hAnsi="Arial" w:cs="Arial" w:eastAsia="Arial"/>
           <w:color w:val="auto"/>
           <w:spacing w:val="0"/>
           <w:position w:val="0"/>
@@ -1468,7 +1586,7 @@
           <w:sz w:val="36"/>
           <w:shd w:fill="auto" w:val="clear"/>
         </w:rPr>
-        <w:t xml:space="preserve">&lt;list_dict&gt;    </w:t>
+        <w:t xml:space="preserve">&lt;list_dict&gt; --&gt;   </w:t>
       </w:r>
       <w:r>
         <w:rPr>
@@ -1505,7 +1623,7 @@
           <w:sz w:val="36"/>
           <w:shd w:fill="auto" w:val="clear"/>
         </w:rPr>
-        <w:t xml:space="preserve">&lt;dict_val&gt;   , ID : &lt;OE&gt; &lt;dict_val&gt; | </w:t>
+        <w:t xml:space="preserve">&lt;dict_val&gt; --&gt;  , ID : &lt;OE&gt; &lt;dict_val&gt; | </w:t>
       </w:r>
       <w:r>
         <w:rPr>

</xml_diff>